<commit_message>
Updated documents. Added wifi-module to movement-module and combined for Complete program for arduino. Btw, dont use pin 12-17 for servo, this makes the ESP32 crash when trying to parse incoming packets. I do not know why.
</commit_message>
<xml_diff>
--- a/Documents/ProjectIntro.docx
+++ b/Documents/ProjectIntro.docx
@@ -5,16 +5,28 @@
     <w:p>
       <w:pPr>
         <w:pStyle w:val="Tittel"/>
-      </w:pPr>
-      <w:r>
+        <w:rPr>
+          <w:lang w:val="en-US"/>
+        </w:rPr>
+      </w:pPr>
+      <w:r>
+        <w:rPr>
+          <w:lang w:val="en-US"/>
+        </w:rPr>
         <w:t>Project: Snake-like robot</w:t>
       </w:r>
     </w:p>
     <w:p>
       <w:pPr>
         <w:pStyle w:val="Overskrift1"/>
-      </w:pPr>
-      <w:r>
+        <w:rPr>
+          <w:lang w:val="en-US"/>
+        </w:rPr>
+      </w:pPr>
+      <w:r>
+        <w:rPr>
+          <w:lang w:val="en-US"/>
+        </w:rPr>
         <w:t>Group</w:t>
       </w:r>
     </w:p>
@@ -70,30 +82,8 @@
         <w:rPr>
           <w:lang w:val="en-US"/>
         </w:rPr>
-        <w:t xml:space="preserve">Ruben </w:t>
-      </w:r>
-      <w:proofErr w:type="spellStart"/>
-      <w:r>
-        <w:rPr>
-          <w:lang w:val="en-US"/>
-        </w:rPr>
-        <w:t>Svedal</w:t>
-      </w:r>
-      <w:proofErr w:type="spellEnd"/>
-      <w:r>
-        <w:rPr>
-          <w:lang w:val="en-US"/>
-        </w:rPr>
-        <w:t xml:space="preserve"> </w:t>
-      </w:r>
-      <w:proofErr w:type="spellStart"/>
-      <w:r>
-        <w:rPr>
-          <w:lang w:val="en-US"/>
-        </w:rPr>
-        <w:t>Jørundland</w:t>
-      </w:r>
-      <w:proofErr w:type="spellEnd"/>
+        <w:t>Ruben Svedal Jørundland</w:t>
+      </w:r>
     </w:p>
     <w:p>
       <w:pPr>
@@ -110,56 +100,20 @@
         <w:rPr>
           <w:lang w:val="en-US"/>
         </w:rPr>
-        <w:t xml:space="preserve">Marcus </w:t>
-      </w:r>
-      <w:proofErr w:type="spellStart"/>
-      <w:r>
-        <w:rPr>
-          <w:lang w:val="en-US"/>
-        </w:rPr>
-        <w:t>Olai</w:t>
-      </w:r>
-      <w:proofErr w:type="spellEnd"/>
-      <w:r>
-        <w:rPr>
-          <w:lang w:val="en-US"/>
-        </w:rPr>
-        <w:t xml:space="preserve"> </w:t>
-      </w:r>
-      <w:proofErr w:type="spellStart"/>
-      <w:r>
-        <w:rPr>
-          <w:lang w:val="en-US"/>
-        </w:rPr>
-        <w:t>Grindvik</w:t>
-      </w:r>
-      <w:proofErr w:type="spellEnd"/>
-    </w:p>
-    <w:p>
-      <w:pPr>
-        <w:rPr>
-          <w:lang w:val="en-US"/>
-        </w:rPr>
-      </w:pPr>
-      <w:r>
-        <w:rPr>
-          <w:lang w:val="en-US"/>
-        </w:rPr>
-        <w:t xml:space="preserve">All members have a broad knowledge of different subjects. Two of the members (Håkon and Marcus) has gone through an apprenticeship and has a lot of experience from working. Marcus has completed an apprenticeship as an electrician, and has worked on boats connected up electrical systems. Håkon has completed an apprenticeship as an </w:t>
-      </w:r>
-      <w:proofErr w:type="spellStart"/>
-      <w:r>
-        <w:rPr>
-          <w:lang w:val="en-US"/>
-        </w:rPr>
-        <w:t>Automatician</w:t>
-      </w:r>
-      <w:proofErr w:type="spellEnd"/>
-      <w:r>
-        <w:rPr>
-          <w:lang w:val="en-US"/>
-        </w:rPr>
-        <w:t xml:space="preserve">, and has worked with service and maintenance on different types of CNC 5-axis machines. </w:t>
+        <w:t>Marcus Olai Grindvik</w:t>
+      </w:r>
+    </w:p>
+    <w:p>
+      <w:pPr>
+        <w:rPr>
+          <w:lang w:val="en-US"/>
+        </w:rPr>
+      </w:pPr>
+      <w:r>
+        <w:rPr>
+          <w:lang w:val="en-US"/>
+        </w:rPr>
+        <w:t xml:space="preserve">All members have a broad knowledge of different subjects. Two of the members (Håkon and Marcus) has gone through an apprenticeship and has a lot of experience from working. Marcus has completed an apprenticeship as an electrician, and has worked on boats connected up electrical systems. Håkon has completed an apprenticeship as an Automatician, and has worked with service and maintenance on different types of CNC 5-axis machines. </w:t>
       </w:r>
     </w:p>
     <w:p>
@@ -223,13 +177,13 @@
         <w:rPr>
           <w:lang w:val="en-US"/>
         </w:rPr>
-        <w:t>. The goal of the project is to make the snake move according to what we want, and be able to detect obstacles, as well as being able to be controlled via Bluetooth</w:t>
-      </w:r>
-      <w:r>
-        <w:rPr>
-          <w:lang w:val="en-US"/>
-        </w:rPr>
-        <w:t xml:space="preserve"> if we have the time.</w:t>
+        <w:t xml:space="preserve">. </w:t>
+      </w:r>
+      <w:r>
+        <w:rPr>
+          <w:lang w:val="en-US"/>
+        </w:rPr>
+        <w:t xml:space="preserve">The goal of the project is to make the snake find an object in a modular maze, with the help of a overhead camera to see the maze (but not the object), and a front-mounted camera to actually find the object. We will also want to implement remote controlling/monitoring to see what the snake does. </w:t>
       </w:r>
     </w:p>
     <w:p>
@@ -249,6 +203,10 @@
     <w:p>
       <w:pPr>
         <w:rPr>
+          <w:rFonts w:asciiTheme="majorHAnsi" w:eastAsiaTheme="majorEastAsia" w:hAnsiTheme="majorHAnsi" w:cstheme="majorBidi"/>
+          <w:color w:val="2F5496" w:themeColor="accent1" w:themeShade="BF"/>
+          <w:sz w:val="26"/>
+          <w:szCs w:val="26"/>
           <w:lang w:val="en-US"/>
         </w:rPr>
       </w:pPr>
@@ -257,33 +215,6 @@
           <w:lang w:val="en-US"/>
         </w:rPr>
         <w:t>The project has several goals that we want to fulfill, these are as follows:</w:t>
-      </w:r>
-    </w:p>
-    <w:p>
-      <w:pPr>
-        <w:pStyle w:val="Overskrift2"/>
-        <w:rPr>
-          <w:lang w:val="en-US"/>
-        </w:rPr>
-      </w:pPr>
-      <w:r>
-        <w:rPr>
-          <w:lang w:val="en-US"/>
-        </w:rPr>
-        <w:t>Main Goals</w:t>
-      </w:r>
-    </w:p>
-    <w:p>
-      <w:pPr>
-        <w:rPr>
-          <w:lang w:val="en-US"/>
-        </w:rPr>
-      </w:pPr>
-      <w:r>
-        <w:rPr>
-          <w:lang w:val="en-US"/>
-        </w:rPr>
-        <w:t>These are goals we definitely will see done, and will be the main focus of the project.</w:t>
       </w:r>
     </w:p>
     <w:p>
@@ -301,19 +232,13 @@
         <w:rPr>
           <w:lang w:val="en-US"/>
         </w:rPr>
-        <w:t>Move freely with turning, flipping in addition to normal locomotion control</w:t>
-      </w:r>
-      <w:r>
-        <w:rPr>
-          <w:lang w:val="en-US"/>
-        </w:rPr>
-        <w:t xml:space="preserve"> </w:t>
-      </w:r>
-      <w:r>
-        <w:rPr>
-          <w:lang w:val="en-US"/>
-        </w:rPr>
-        <w:t>in different terrains</w:t>
+        <w:t>Move freely with turning, flipping in addition to normal locomotion contro</w:t>
+      </w:r>
+      <w:r>
+        <w:rPr>
+          <w:lang w:val="en-US"/>
+        </w:rPr>
+        <w:t>l</w:t>
       </w:r>
     </w:p>
     <w:p>
@@ -331,13 +256,13 @@
         <w:rPr>
           <w:lang w:val="en-US"/>
         </w:rPr>
-        <w:t>Use front mounted camera to detect obstacles</w:t>
-      </w:r>
-      <w:r>
-        <w:rPr>
-          <w:lang w:val="en-US"/>
-        </w:rPr>
-        <w:t xml:space="preserve"> and objects</w:t>
+        <w:t xml:space="preserve">Use front mounted camera to detect </w:t>
+      </w:r>
+      <w:r>
+        <w:rPr>
+          <w:lang w:val="en-US"/>
+        </w:rPr>
+        <w:t>the wanted object</w:t>
       </w:r>
     </w:p>
     <w:p>
@@ -355,7 +280,7 @@
         <w:rPr>
           <w:lang w:val="en-US"/>
         </w:rPr>
-        <w:t>Getting through an obstacle course</w:t>
+        <w:t xml:space="preserve">Using top-mounted camera to see the maze </w:t>
       </w:r>
     </w:p>
     <w:p>
@@ -373,46 +298,7 @@
         <w:rPr>
           <w:lang w:val="en-US"/>
         </w:rPr>
-        <w:t xml:space="preserve">Make the </w:t>
-      </w:r>
-      <w:r>
-        <w:rPr>
-          <w:lang w:val="en-US"/>
-        </w:rPr>
-        <w:t>snake</w:t>
-      </w:r>
-      <w:r>
-        <w:rPr>
-          <w:lang w:val="en-US"/>
-        </w:rPr>
-        <w:t xml:space="preserve"> turn into a wheel and roll</w:t>
-      </w:r>
-    </w:p>
-    <w:p>
-      <w:pPr>
-        <w:pStyle w:val="Overskrift2"/>
-        <w:rPr>
-          <w:lang w:val="en-US"/>
-        </w:rPr>
-      </w:pPr>
-      <w:r>
-        <w:rPr>
-          <w:lang w:val="en-US"/>
-        </w:rPr>
-        <w:t>Optional Goals</w:t>
-      </w:r>
-    </w:p>
-    <w:p>
-      <w:pPr>
-        <w:rPr>
-          <w:lang w:val="en-US"/>
-        </w:rPr>
-      </w:pPr>
-      <w:r>
-        <w:rPr>
-          <w:lang w:val="en-US"/>
-        </w:rPr>
-        <w:t>These are goals that we would like to see done, but we have to take into account the amount of time we have</w:t>
+        <w:t>Use top-mounted camera to create pathfinding</w:t>
       </w:r>
     </w:p>
     <w:p>
@@ -430,19 +316,7 @@
         <w:rPr>
           <w:lang w:val="en-US"/>
         </w:rPr>
-        <w:t xml:space="preserve">Remote controlling the </w:t>
-      </w:r>
-      <w:r>
-        <w:rPr>
-          <w:lang w:val="en-US"/>
-        </w:rPr>
-        <w:t>snake</w:t>
-      </w:r>
-      <w:r>
-        <w:rPr>
-          <w:lang w:val="en-US"/>
-        </w:rPr>
-        <w:t xml:space="preserve"> </w:t>
+        <w:t>Finding the object in a maze</w:t>
       </w:r>
     </w:p>
     <w:p>
@@ -460,68 +334,7 @@
         <w:rPr>
           <w:lang w:val="en-US"/>
         </w:rPr>
-        <w:t xml:space="preserve">Possibly use a top-mounted camera to give a route to the </w:t>
-      </w:r>
-      <w:r>
-        <w:rPr>
-          <w:lang w:val="en-US"/>
-        </w:rPr>
-        <w:t>snake</w:t>
-      </w:r>
-    </w:p>
-    <w:p>
-      <w:pPr>
-        <w:pStyle w:val="Overskrift1"/>
-        <w:rPr>
-          <w:lang w:val="en-US"/>
-        </w:rPr>
-      </w:pPr>
-      <w:r>
-        <w:rPr>
-          <w:lang w:val="en-US"/>
-        </w:rPr>
-        <w:t>Work structure</w:t>
-      </w:r>
-    </w:p>
-    <w:p>
-      <w:pPr>
-        <w:rPr>
-          <w:lang w:val="en-US"/>
-        </w:rPr>
-      </w:pPr>
-      <w:r>
-        <w:rPr>
-          <w:lang w:val="en-US"/>
-        </w:rPr>
-        <w:t>We will assign different parts of the projects to each other to have as a main focus, but will assist each other where necessary to be able to complete the project both well and in time.</w:t>
-      </w:r>
-    </w:p>
-    <w:p>
-      <w:pPr>
-        <w:pStyle w:val="Overskrift2"/>
-        <w:rPr>
-          <w:lang w:val="en-US"/>
-        </w:rPr>
-      </w:pPr>
-      <w:r>
-        <w:rPr>
-          <w:lang w:val="en-US"/>
-        </w:rPr>
-        <w:lastRenderedPageBreak/>
-        <w:t>Project structure</w:t>
-      </w:r>
-    </w:p>
-    <w:p>
-      <w:pPr>
-        <w:rPr>
-          <w:lang w:val="en-US"/>
-        </w:rPr>
-      </w:pPr>
-      <w:r>
-        <w:rPr>
-          <w:lang w:val="en-US"/>
-        </w:rPr>
-        <w:t>The project is divided into three parts:</w:t>
+        <w:t>Remote control/monitoring of the snake</w:t>
       </w:r>
     </w:p>
     <w:p>
@@ -539,7 +352,61 @@
         <w:rPr>
           <w:lang w:val="en-US"/>
         </w:rPr>
-        <w:t>Mechanical</w:t>
+        <w:t>Logging its movements through the maze</w:t>
+      </w:r>
+    </w:p>
+    <w:p>
+      <w:pPr>
+        <w:pStyle w:val="Overskrift1"/>
+        <w:rPr>
+          <w:lang w:val="en-US"/>
+        </w:rPr>
+      </w:pPr>
+      <w:r>
+        <w:rPr>
+          <w:lang w:val="en-US"/>
+        </w:rPr>
+        <w:t>Work structure</w:t>
+      </w:r>
+    </w:p>
+    <w:p>
+      <w:pPr>
+        <w:rPr>
+          <w:lang w:val="en-US"/>
+        </w:rPr>
+      </w:pPr>
+      <w:r>
+        <w:rPr>
+          <w:lang w:val="en-US"/>
+        </w:rPr>
+        <w:t>We will assign different parts of the projects to each other to have as a main focus, but will assist each other where necessary to be able to complete the project both well and in time.</w:t>
+      </w:r>
+    </w:p>
+    <w:p>
+      <w:pPr>
+        <w:pStyle w:val="Overskrift2"/>
+        <w:rPr>
+          <w:lang w:val="en-US"/>
+        </w:rPr>
+      </w:pPr>
+      <w:r>
+        <w:rPr>
+          <w:lang w:val="en-US"/>
+        </w:rPr>
+        <w:t>Project structure</w:t>
+      </w:r>
+    </w:p>
+    <w:p>
+      <w:pPr>
+        <w:rPr>
+          <w:lang w:val="en-US"/>
+        </w:rPr>
+      </w:pPr>
+      <w:r>
+        <w:rPr>
+          <w:lang w:val="en-US"/>
+        </w:rPr>
+        <w:t>The project is divided into three parts:</w:t>
       </w:r>
     </w:p>
     <w:p>
@@ -557,7 +424,7 @@
         <w:rPr>
           <w:lang w:val="en-US"/>
         </w:rPr>
-        <w:t>Software</w:t>
+        <w:t>Mechanical</w:t>
       </w:r>
     </w:p>
     <w:p>
@@ -575,112 +442,7 @@
         <w:rPr>
           <w:lang w:val="en-US"/>
         </w:rPr>
-        <w:t>Testing</w:t>
-      </w:r>
-    </w:p>
-    <w:p>
-      <w:pPr>
-        <w:pStyle w:val="Overskrift2"/>
-        <w:rPr>
-          <w:lang w:val="en-US"/>
-        </w:rPr>
-      </w:pPr>
-      <w:r>
-        <w:rPr>
-          <w:lang w:val="en-US"/>
-        </w:rPr>
-        <w:t>Mechanical</w:t>
-      </w:r>
-    </w:p>
-    <w:p>
-      <w:pPr>
-        <w:rPr>
-          <w:lang w:val="en-US"/>
-        </w:rPr>
-      </w:pPr>
-      <w:r>
-        <w:rPr>
-          <w:lang w:val="en-US"/>
-        </w:rPr>
-        <w:t xml:space="preserve">The mechanical part is based on </w:t>
-      </w:r>
-      <w:proofErr w:type="spellStart"/>
-      <w:r>
-        <w:rPr>
-          <w:lang w:val="en-US"/>
-        </w:rPr>
-        <w:t>Houxiang</w:t>
-      </w:r>
-      <w:proofErr w:type="spellEnd"/>
-      <w:r>
-        <w:rPr>
-          <w:lang w:val="en-US"/>
-        </w:rPr>
-        <w:t xml:space="preserve"> Zhang’s concept of the </w:t>
-      </w:r>
-      <w:r>
-        <w:rPr>
-          <w:lang w:val="en-US"/>
-        </w:rPr>
-        <w:t>snake,</w:t>
-      </w:r>
-      <w:r>
-        <w:rPr>
-          <w:lang w:val="en-US"/>
-        </w:rPr>
-        <w:t xml:space="preserve"> there has been some few changes to his concept, but because it is so heavily based on his concept the fast prototyping is not seen as that necessary. </w:t>
-      </w:r>
-    </w:p>
-    <w:p>
-      <w:pPr>
-        <w:rPr>
-          <w:lang w:val="en-US"/>
-        </w:rPr>
-      </w:pPr>
-      <w:r>
-        <w:rPr>
-          <w:lang w:val="en-US"/>
-        </w:rPr>
-        <w:t xml:space="preserve">Ruben will take lead on the modelling and printing of the mechanical parts, while Marcus will take the lead on electrical parts of the building phase. </w:t>
-      </w:r>
-    </w:p>
-    <w:p>
-      <w:pPr>
-        <w:pStyle w:val="Overskrift2"/>
-        <w:rPr>
-          <w:lang w:val="en-US"/>
-        </w:rPr>
-      </w:pPr>
-      <w:r>
-        <w:rPr>
-          <w:lang w:val="en-US"/>
-        </w:rPr>
         <w:t>Software</w:t>
-      </w:r>
-    </w:p>
-    <w:p>
-      <w:pPr>
-        <w:rPr>
-          <w:lang w:val="en-US"/>
-        </w:rPr>
-      </w:pPr>
-      <w:r>
-        <w:rPr>
-          <w:lang w:val="en-US"/>
-        </w:rPr>
-        <w:t xml:space="preserve">The software part will be divided into </w:t>
-      </w:r>
-      <w:r>
-        <w:rPr>
-          <w:lang w:val="en-US"/>
-        </w:rPr>
-        <w:t>4</w:t>
-      </w:r>
-      <w:r>
-        <w:rPr>
-          <w:lang w:val="en-US"/>
-        </w:rPr>
-        <w:t xml:space="preserve"> parts:</w:t>
       </w:r>
     </w:p>
     <w:p>
@@ -698,7 +460,99 @@
         <w:rPr>
           <w:lang w:val="en-US"/>
         </w:rPr>
-        <w:t>Locomotion</w:t>
+        <w:t>Testing</w:t>
+      </w:r>
+    </w:p>
+    <w:p>
+      <w:pPr>
+        <w:pStyle w:val="Overskrift2"/>
+        <w:rPr>
+          <w:lang w:val="en-US"/>
+        </w:rPr>
+      </w:pPr>
+      <w:r>
+        <w:rPr>
+          <w:lang w:val="en-US"/>
+        </w:rPr>
+        <w:lastRenderedPageBreak/>
+        <w:t>Mechanical</w:t>
+      </w:r>
+    </w:p>
+    <w:p>
+      <w:pPr>
+        <w:rPr>
+          <w:lang w:val="en-US"/>
+        </w:rPr>
+      </w:pPr>
+      <w:r>
+        <w:rPr>
+          <w:lang w:val="en-US"/>
+        </w:rPr>
+        <w:t xml:space="preserve">The mechanical part is based on Houxiang Zhang’s concept of the </w:t>
+      </w:r>
+      <w:r>
+        <w:rPr>
+          <w:lang w:val="en-US"/>
+        </w:rPr>
+        <w:t>snake,</w:t>
+      </w:r>
+      <w:r>
+        <w:rPr>
+          <w:lang w:val="en-US"/>
+        </w:rPr>
+        <w:t xml:space="preserve"> there has been some few changes to his concept, but because it is so heavily based on his concept the fast prototyping is not seen as that necessary. </w:t>
+      </w:r>
+    </w:p>
+    <w:p>
+      <w:pPr>
+        <w:rPr>
+          <w:lang w:val="en-US"/>
+        </w:rPr>
+      </w:pPr>
+      <w:r>
+        <w:rPr>
+          <w:lang w:val="en-US"/>
+        </w:rPr>
+        <w:t xml:space="preserve">Ruben will take lead on the modelling and printing of the mechanical parts, while Marcus will take the lead on electrical parts of the building phase. </w:t>
+      </w:r>
+    </w:p>
+    <w:p>
+      <w:pPr>
+        <w:pStyle w:val="Overskrift2"/>
+        <w:rPr>
+          <w:lang w:val="en-US"/>
+        </w:rPr>
+      </w:pPr>
+      <w:r>
+        <w:rPr>
+          <w:lang w:val="en-US"/>
+        </w:rPr>
+        <w:t>Software</w:t>
+      </w:r>
+    </w:p>
+    <w:p>
+      <w:pPr>
+        <w:rPr>
+          <w:lang w:val="en-US"/>
+        </w:rPr>
+      </w:pPr>
+      <w:r>
+        <w:rPr>
+          <w:lang w:val="en-US"/>
+        </w:rPr>
+        <w:t xml:space="preserve">The software part will be divided into </w:t>
+      </w:r>
+      <w:r>
+        <w:rPr>
+          <w:lang w:val="en-US"/>
+        </w:rPr>
+        <w:t>6</w:t>
+      </w:r>
+      <w:r>
+        <w:rPr>
+          <w:lang w:val="en-US"/>
+        </w:rPr>
+        <w:t xml:space="preserve"> parts:</w:t>
       </w:r>
     </w:p>
     <w:p>
@@ -716,7 +570,7 @@
         <w:rPr>
           <w:lang w:val="en-US"/>
         </w:rPr>
-        <w:t>Image processing</w:t>
+        <w:t>Locomotion</w:t>
       </w:r>
     </w:p>
     <w:p>
@@ -734,7 +588,7 @@
         <w:rPr>
           <w:lang w:val="en-US"/>
         </w:rPr>
-        <w:t>Communication</w:t>
+        <w:t>Image processing</w:t>
       </w:r>
     </w:p>
     <w:p>
@@ -752,7 +606,61 @@
         <w:rPr>
           <w:lang w:val="en-US"/>
         </w:rPr>
-        <w:t>Deep learning (?)</w:t>
+        <w:t>Communication</w:t>
+      </w:r>
+    </w:p>
+    <w:p>
+      <w:pPr>
+        <w:pStyle w:val="Listeavsnitt"/>
+        <w:numPr>
+          <w:ilvl w:val="0"/>
+          <w:numId w:val="1"/>
+        </w:numPr>
+        <w:rPr>
+          <w:lang w:val="en-US"/>
+        </w:rPr>
+      </w:pPr>
+      <w:r>
+        <w:rPr>
+          <w:lang w:val="en-US"/>
+        </w:rPr>
+        <w:t>Pathfinding</w:t>
+      </w:r>
+    </w:p>
+    <w:p>
+      <w:pPr>
+        <w:pStyle w:val="Listeavsnitt"/>
+        <w:numPr>
+          <w:ilvl w:val="0"/>
+          <w:numId w:val="1"/>
+        </w:numPr>
+        <w:rPr>
+          <w:lang w:val="en-US"/>
+        </w:rPr>
+      </w:pPr>
+      <w:r>
+        <w:rPr>
+          <w:lang w:val="en-US"/>
+        </w:rPr>
+        <w:t>Remote control/monitoring</w:t>
+      </w:r>
+    </w:p>
+    <w:p>
+      <w:pPr>
+        <w:pStyle w:val="Listeavsnitt"/>
+        <w:numPr>
+          <w:ilvl w:val="0"/>
+          <w:numId w:val="1"/>
+        </w:numPr>
+        <w:rPr>
+          <w:lang w:val="en-US"/>
+        </w:rPr>
+      </w:pPr>
+      <w:r>
+        <w:rPr>
+          <w:lang w:val="en-US"/>
+        </w:rPr>
+        <w:t>Logging of data</w:t>
       </w:r>
     </w:p>
     <w:p>
@@ -771,206 +679,251 @@
         <w:rPr>
           <w:lang w:val="en-US"/>
         </w:rPr>
-        <w:t xml:space="preserve">obstructions. Håkon will take lead on this part, and will work closely with Marcus to apply the image processing part into the movement. </w:t>
-      </w:r>
-    </w:p>
-    <w:p>
-      <w:pPr>
-        <w:rPr>
-          <w:lang w:val="en-US"/>
-        </w:rPr>
-      </w:pPr>
-      <w:r>
-        <w:rPr>
-          <w:lang w:val="en-US"/>
-        </w:rPr>
-        <w:t xml:space="preserve">The next part will be to apply deep learning to recognize what kind of object we want it to reach (i.e. reach the green box) this will be taken on by Ruben. </w:t>
-      </w:r>
-    </w:p>
-    <w:p>
-      <w:pPr>
-        <w:rPr>
-          <w:lang w:val="en-US"/>
-        </w:rPr>
-      </w:pPr>
-      <w:r>
-        <w:rPr>
-          <w:lang w:val="en-US"/>
-        </w:rPr>
-        <w:t xml:space="preserve">Communication is thought of as two things here; one is the communication between the </w:t>
-      </w:r>
-      <w:r>
-        <w:rPr>
-          <w:lang w:val="en-US"/>
-        </w:rPr>
-        <w:t>snake</w:t>
-      </w:r>
-      <w:r>
-        <w:rPr>
-          <w:lang w:val="en-US"/>
-        </w:rPr>
-        <w:t xml:space="preserve"> and the computer that will do the processing part, as well as the communication between the </w:t>
-      </w:r>
-      <w:r>
-        <w:rPr>
-          <w:lang w:val="en-US"/>
-        </w:rPr>
-        <w:t>snake</w:t>
-      </w:r>
-      <w:r>
-        <w:rPr>
-          <w:lang w:val="en-US"/>
-        </w:rPr>
-        <w:t xml:space="preserve"> and the remote for remote controlling the </w:t>
-      </w:r>
-      <w:r>
-        <w:rPr>
-          <w:lang w:val="en-US"/>
-        </w:rPr>
-        <w:t>snake</w:t>
-      </w:r>
-      <w:r>
-        <w:rPr>
-          <w:lang w:val="en-US"/>
-        </w:rPr>
-        <w:t xml:space="preserve">. The first part with communication between PC and </w:t>
-      </w:r>
-      <w:r>
-        <w:rPr>
-          <w:lang w:val="en-US"/>
-        </w:rPr>
-        <w:t>snake</w:t>
-      </w:r>
-      <w:r>
-        <w:rPr>
-          <w:lang w:val="en-US"/>
-        </w:rPr>
-        <w:t xml:space="preserve"> will be taken by Ruben, and if we see we have time to do remote control, we will assign the programming for that part to someone who has less to do at that time.</w:t>
-      </w:r>
-    </w:p>
-    <w:p>
-      <w:pPr>
-        <w:pStyle w:val="Overskrift2"/>
-        <w:rPr>
-          <w:lang w:val="en-US"/>
-        </w:rPr>
-      </w:pPr>
-      <w:r>
-        <w:rPr>
-          <w:lang w:val="en-US"/>
-        </w:rPr>
-        <w:t>Testing</w:t>
-      </w:r>
-    </w:p>
-    <w:p>
-      <w:pPr>
-        <w:rPr>
-          <w:lang w:val="en-US"/>
-        </w:rPr>
-      </w:pPr>
-      <w:r>
-        <w:rPr>
-          <w:lang w:val="en-US"/>
-        </w:rPr>
-        <w:t xml:space="preserve">The last part of the project will be the rigorous testing. We will of course test the </w:t>
-      </w:r>
-      <w:r>
-        <w:rPr>
-          <w:lang w:val="en-US"/>
-        </w:rPr>
-        <w:t>snake</w:t>
-      </w:r>
-      <w:r>
-        <w:rPr>
-          <w:lang w:val="en-US"/>
-        </w:rPr>
-        <w:t xml:space="preserve"> as we go, but after we see the project as “done”, we will rigorously test the project to see that it can perform as we expect, and do it several times without any hiccups. </w:t>
-      </w:r>
-    </w:p>
-    <w:p>
-      <w:pPr>
-        <w:pStyle w:val="Overskrift1"/>
-        <w:rPr>
-          <w:lang w:val="en-US"/>
-        </w:rPr>
-      </w:pPr>
-      <w:r>
-        <w:rPr>
-          <w:lang w:val="en-US"/>
-        </w:rPr>
-        <w:t>General overview of how the project will work</w:t>
-      </w:r>
-    </w:p>
-    <w:p>
-      <w:pPr>
-        <w:rPr>
-          <w:lang w:val="en-US"/>
-        </w:rPr>
-      </w:pPr>
-      <w:r>
-        <w:rPr>
-          <w:lang w:val="en-US"/>
-        </w:rPr>
-        <w:t>Here we will explain the general thought of how the project will work in practice. What components will be involved as well as how things will work together.</w:t>
-      </w:r>
-    </w:p>
-    <w:p>
-      <w:pPr>
-        <w:pStyle w:val="Overskrift2"/>
-        <w:rPr>
-          <w:lang w:val="en-US"/>
-        </w:rPr>
-      </w:pPr>
-      <w:r>
-        <w:rPr>
-          <w:lang w:val="en-US"/>
-        </w:rPr>
-        <w:t>Mechanical</w:t>
-      </w:r>
-    </w:p>
-    <w:p>
-      <w:pPr>
-        <w:rPr>
-          <w:lang w:val="en-US"/>
-        </w:rPr>
-      </w:pPr>
-      <w:r>
-        <w:rPr>
-          <w:lang w:val="en-US"/>
-        </w:rPr>
-        <w:t xml:space="preserve">The </w:t>
-      </w:r>
-      <w:r>
-        <w:rPr>
-          <w:lang w:val="en-US"/>
-        </w:rPr>
-        <w:t>snake</w:t>
-      </w:r>
-      <w:r>
-        <w:rPr>
-          <w:lang w:val="en-US"/>
-        </w:rPr>
-        <w:t xml:space="preserve"> will consist of </w:t>
-      </w:r>
-      <w:r>
-        <w:rPr>
-          <w:lang w:val="en-US"/>
-        </w:rPr>
-        <w:t>7</w:t>
-      </w:r>
-      <w:r>
-        <w:rPr>
-          <w:lang w:val="en-US"/>
-        </w:rPr>
-        <w:t xml:space="preserve"> modules, where each module will have a servo inside it to control the angle. The foremost module will have a cam</w:t>
+        <w:t xml:space="preserve">obstructions. </w:t>
+      </w:r>
+      <w:r>
+        <w:rPr>
+          <w:lang w:val="en-US"/>
+        </w:rPr>
+        <w:t xml:space="preserve">This will be done in </w:t>
+      </w:r>
+      <w:r>
+        <w:rPr>
+          <w:lang w:val="en-US"/>
+        </w:rPr>
+        <w:t>cooperation with the image processing to apply this to the movement.</w:t>
       </w:r>
       <w:bookmarkStart w:id="0" w:name="_GoBack"/>
       <w:bookmarkEnd w:id="0"/>
-      <w:r>
-        <w:rPr>
-          <w:lang w:val="en-US"/>
-        </w:rPr>
-        <w:t xml:space="preserve">era mounted on it, to be able to do the image processing-part. All of this will be going to </w:t>
+    </w:p>
+    <w:p>
+      <w:pPr>
+        <w:rPr>
+          <w:lang w:val="en-US"/>
+        </w:rPr>
+      </w:pPr>
+      <w:r>
+        <w:rPr>
+          <w:lang w:val="en-US"/>
+        </w:rPr>
+        <w:t xml:space="preserve">The next part of the process will be to get communication down between the ESP32 and the computer that does the processing of images, pathfinding etc. Here we are planning to use UDP to communicate. </w:t>
+      </w:r>
+    </w:p>
+    <w:p>
+      <w:pPr>
+        <w:rPr>
+          <w:lang w:val="en-US"/>
+        </w:rPr>
+      </w:pPr>
+      <w:r>
+        <w:rPr>
+          <w:lang w:val="en-US"/>
+        </w:rPr>
+        <w:t xml:space="preserve">After all this is done we come to the pathfinding, which will be the </w:t>
+      </w:r>
+      <w:r>
+        <w:rPr>
+          <w:lang w:val="en-US"/>
+        </w:rPr>
+        <w:t>most difficult part of this task. We will us</w:t>
+      </w:r>
+      <w:r>
+        <w:rPr>
+          <w:lang w:val="en-US"/>
+        </w:rPr>
+        <w:t xml:space="preserve">e the feed from the top-mounted camera to see the maze (but not the object) and create pathfinding for the snake to use. </w:t>
+      </w:r>
+    </w:p>
+    <w:p>
+      <w:pPr>
+        <w:rPr>
+          <w:lang w:val="en-US"/>
+        </w:rPr>
+      </w:pPr>
+      <w:r>
+        <w:rPr>
+          <w:lang w:val="en-US"/>
+        </w:rPr>
+        <w:t>To ensure that we can “help” the snake if need be, we will also create remote controlling to be able to take control of the snake to adjust if the need arises</w:t>
+      </w:r>
+      <w:r>
+        <w:rPr>
+          <w:lang w:val="en-US"/>
+        </w:rPr>
+        <w:t>, this will happen through UDP as well. We will create a simple GUI for this to be able to be done.</w:t>
+      </w:r>
+      <w:r>
+        <w:rPr>
+          <w:lang w:val="en-US"/>
+        </w:rPr>
+        <w:t xml:space="preserve"> </w:t>
+      </w:r>
+      <w:r>
+        <w:rPr>
+          <w:lang w:val="en-US"/>
+        </w:rPr>
+        <w:t xml:space="preserve">This GUI will also be used for remote monitoring of the snake. </w:t>
+      </w:r>
+    </w:p>
+    <w:p>
+      <w:pPr>
+        <w:rPr>
+          <w:lang w:val="en-US"/>
+        </w:rPr>
+      </w:pPr>
+      <w:r>
+        <w:rPr>
+          <w:lang w:val="en-US"/>
+        </w:rPr>
+        <w:t>Through all this we will create a simple logging feature which will log the commands sent to the snake</w:t>
+      </w:r>
+      <w:r>
+        <w:rPr>
+          <w:lang w:val="en-US"/>
+        </w:rPr>
+        <w:t xml:space="preserve"> from the pathfinding-algorithm. This is to be able to analyze what’s been done and what the result of t</w:t>
+      </w:r>
+      <w:r>
+        <w:rPr>
+          <w:lang w:val="en-US"/>
+        </w:rPr>
+        <w:t xml:space="preserve">his pathfinding became. </w:t>
+      </w:r>
+    </w:p>
+    <w:p>
+      <w:pPr>
+        <w:pStyle w:val="Overskrift2"/>
+        <w:rPr>
+          <w:lang w:val="en-US"/>
+        </w:rPr>
+      </w:pPr>
+      <w:r>
+        <w:rPr>
+          <w:lang w:val="en-US"/>
+        </w:rPr>
+        <w:t>Testing</w:t>
+      </w:r>
+    </w:p>
+    <w:p>
+      <w:pPr>
+        <w:rPr>
+          <w:lang w:val="en-US"/>
+        </w:rPr>
+      </w:pPr>
+      <w:r>
+        <w:rPr>
+          <w:lang w:val="en-US"/>
+        </w:rPr>
+        <w:t xml:space="preserve">The last part of the project will be the rigorous testing. We will of course test the </w:t>
+      </w:r>
+      <w:r>
+        <w:rPr>
+          <w:lang w:val="en-US"/>
+        </w:rPr>
+        <w:t>snake</w:t>
+      </w:r>
+      <w:r>
+        <w:rPr>
+          <w:lang w:val="en-US"/>
+        </w:rPr>
+        <w:t xml:space="preserve"> as we go, but after we see the project as “done”, we will rigorously test the project to see that it can perform as we expect, and do it several times </w:t>
+      </w:r>
+      <w:r>
+        <w:rPr>
+          <w:lang w:val="en-US"/>
+        </w:rPr>
+        <w:t>in different kinds of mazes.</w:t>
+      </w:r>
+      <w:r>
+        <w:rPr>
+          <w:lang w:val="en-US"/>
+        </w:rPr>
+        <w:t xml:space="preserve"> </w:t>
+      </w:r>
+    </w:p>
+    <w:p>
+      <w:pPr>
+        <w:pStyle w:val="Overskrift1"/>
+        <w:rPr>
+          <w:lang w:val="en-US"/>
+        </w:rPr>
+      </w:pPr>
+      <w:r>
+        <w:rPr>
+          <w:lang w:val="en-US"/>
+        </w:rPr>
+        <w:t>General overview of how the project will work</w:t>
+      </w:r>
+    </w:p>
+    <w:p>
+      <w:pPr>
+        <w:rPr>
+          <w:lang w:val="en-US"/>
+        </w:rPr>
+      </w:pPr>
+      <w:r>
+        <w:rPr>
+          <w:lang w:val="en-US"/>
+        </w:rPr>
+        <w:t>Here we will explain the general thought of how the project will work in practice. What components will be involved as well as how things will work together.</w:t>
+      </w:r>
+    </w:p>
+    <w:p>
+      <w:pPr>
+        <w:pStyle w:val="Overskrift2"/>
+        <w:rPr>
+          <w:lang w:val="en-US"/>
+        </w:rPr>
+      </w:pPr>
+      <w:r>
+        <w:rPr>
+          <w:lang w:val="en-US"/>
+        </w:rPr>
+        <w:t>Mechanical</w:t>
+      </w:r>
+    </w:p>
+    <w:p>
+      <w:pPr>
+        <w:rPr>
+          <w:lang w:val="en-US"/>
+        </w:rPr>
+      </w:pPr>
+      <w:r>
+        <w:rPr>
+          <w:lang w:val="en-US"/>
+        </w:rPr>
+        <w:t xml:space="preserve">The </w:t>
+      </w:r>
+      <w:r>
+        <w:rPr>
+          <w:lang w:val="en-US"/>
+        </w:rPr>
+        <w:t>snake</w:t>
+      </w:r>
+      <w:r>
+        <w:rPr>
+          <w:lang w:val="en-US"/>
+        </w:rPr>
+        <w:t xml:space="preserve"> will consist of </w:t>
+      </w:r>
+      <w:r>
+        <w:rPr>
+          <w:lang w:val="en-US"/>
+        </w:rPr>
+        <w:t>5</w:t>
+      </w:r>
+      <w:r>
+        <w:rPr>
+          <w:lang w:val="en-US"/>
+        </w:rPr>
+        <w:t xml:space="preserve"> modules, where each module will have a servo inside it to control the angle. The foremost module will have a camera mounted on it, to be able to do the image </w:t>
+      </w:r>
+      <w:r>
+        <w:rPr>
+          <w:lang w:val="en-US"/>
+        </w:rPr>
+        <w:lastRenderedPageBreak/>
+        <w:t xml:space="preserve">processing-part. All of this will be going to </w:t>
       </w:r>
       <w:r>
         <w:rPr>
@@ -982,38 +935,13 @@
         <w:rPr>
           <w:lang w:val="en-US"/>
         </w:rPr>
-        <w:t xml:space="preserve">. We will also possibly be using a top-mounted camera to get a overview and be able to </w:t>
-      </w:r>
-      <w:r>
-        <w:rPr>
-          <w:lang w:val="en-US"/>
-        </w:rPr>
-        <w:t xml:space="preserve">give the robot a location to go to, or a path to go. The </w:t>
-      </w:r>
-      <w:r>
-        <w:rPr>
-          <w:lang w:val="en-US"/>
-        </w:rPr>
-        <w:lastRenderedPageBreak/>
-        <w:t>backmost module will also be modeled to be able to take into account the front-mounted camera. This</w:t>
-      </w:r>
-      <w:r>
-        <w:rPr>
-          <w:lang w:val="en-US"/>
-        </w:rPr>
-        <w:t xml:space="preserve"> will</w:t>
-      </w:r>
-      <w:r>
-        <w:rPr>
-          <w:lang w:val="en-US"/>
-        </w:rPr>
-        <w:t xml:space="preserve"> all</w:t>
-      </w:r>
-      <w:r>
-        <w:rPr>
-          <w:lang w:val="en-US"/>
-        </w:rPr>
-        <w:t xml:space="preserve"> be powered from battery packs mounted in between some of the modules.  </w:t>
+        <w:t xml:space="preserve">. </w:t>
+      </w:r>
+      <w:r>
+        <w:rPr>
+          <w:lang w:val="en-US"/>
+        </w:rPr>
+        <w:t>We will also be using a top-mounted camera mounted over the center of a modular maze. The outer walls of the maze will be constant, but the inner parts will be modular and can be changed on the fly. Our goal is that we can present the project, give the examiners the modules and let them make a maze for the snake to find the object in.</w:t>
       </w:r>
     </w:p>
     <w:p>
@@ -1078,13 +1006,178 @@
         <w:rPr>
           <w:lang w:val="en-US"/>
         </w:rPr>
-        <w:t>d the PC will be done via serial communication.</w:t>
-      </w:r>
-      <w:r>
-        <w:rPr>
-          <w:lang w:val="en-US"/>
-        </w:rPr>
-        <w:t xml:space="preserve"> In the case of eventual remote control we will be using Bluetooth-communication to make this happen.</w:t>
+        <w:t xml:space="preserve">d the PC will be done via </w:t>
+      </w:r>
+      <w:r>
+        <w:rPr>
+          <w:lang w:val="en-US"/>
+        </w:rPr>
+        <w:t>UDP. The ESP32 will connect to a webserver, and communicate with the PC through sending UDP-packets.</w:t>
+      </w:r>
+    </w:p>
+    <w:p>
+      <w:pPr>
+        <w:pStyle w:val="Overskrift2"/>
+        <w:rPr>
+          <w:lang w:val="en-US"/>
+        </w:rPr>
+      </w:pPr>
+      <w:r>
+        <w:rPr>
+          <w:lang w:val="en-US"/>
+        </w:rPr>
+        <w:t>Risks:</w:t>
+      </w:r>
+    </w:p>
+    <w:p>
+      <w:pPr>
+        <w:rPr>
+          <w:lang w:val="en-US"/>
+        </w:rPr>
+      </w:pPr>
+      <w:r>
+        <w:rPr>
+          <w:lang w:val="en-US"/>
+        </w:rPr>
+        <w:t xml:space="preserve">This is quite an interesting but difficult project to take on. There are several risks throughout which we will need to traverse. </w:t>
+      </w:r>
+    </w:p>
+    <w:p>
+      <w:pPr>
+        <w:pStyle w:val="Overskrift3"/>
+        <w:rPr>
+          <w:lang w:val="en-US"/>
+        </w:rPr>
+      </w:pPr>
+      <w:r>
+        <w:rPr>
+          <w:lang w:val="en-US"/>
+        </w:rPr>
+        <w:t>Image processing:</w:t>
+      </w:r>
+    </w:p>
+    <w:p>
+      <w:pPr>
+        <w:rPr>
+          <w:lang w:val="en-US"/>
+        </w:rPr>
+      </w:pPr>
+      <w:r>
+        <w:rPr>
+          <w:lang w:val="en-US"/>
+        </w:rPr>
+        <w:t xml:space="preserve">One of our big </w:t>
+      </w:r>
+      <w:r>
+        <w:rPr>
+          <w:lang w:val="en-US"/>
+        </w:rPr>
+        <w:t xml:space="preserve">challenges will be to get the image processing just right. We will need to threshold and filter the images based on color, which can be a challenge if we don’t have consistent lighting. This is something we will need to test and take into account when doing the image processing. </w:t>
+      </w:r>
+    </w:p>
+    <w:p>
+      <w:pPr>
+        <w:rPr>
+          <w:lang w:val="en-US"/>
+        </w:rPr>
+      </w:pPr>
+      <w:r>
+        <w:rPr>
+          <w:lang w:val="en-US"/>
+        </w:rPr>
+        <w:t xml:space="preserve">One other challenge is also to be able to actually “see” the maze with edge detection. This we will try to solve by having </w:t>
+      </w:r>
+      <w:r>
+        <w:rPr>
+          <w:lang w:val="en-US"/>
+        </w:rPr>
+        <w:t xml:space="preserve">the ground of the maze be one distinct color, while the </w:t>
+      </w:r>
+      <w:r>
+        <w:rPr>
+          <w:lang w:val="en-US"/>
+        </w:rPr>
+        <w:t xml:space="preserve">walls of the maze will be a starkly contrasting color. Our thought is a white ground with black walls. </w:t>
+      </w:r>
+    </w:p>
+    <w:p>
+      <w:pPr>
+        <w:rPr>
+          <w:lang w:val="en-US"/>
+        </w:rPr>
+      </w:pPr>
+      <w:r>
+        <w:rPr>
+          <w:lang w:val="en-US"/>
+        </w:rPr>
+        <w:t>There are also some challenges with getting the snake to know where it is in the maze, this can be solved by either having markers on the walls, or marking the snake so the top-mounted camera can find it and be oriented of where it actually is.</w:t>
+      </w:r>
+    </w:p>
+    <w:p>
+      <w:pPr>
+        <w:pStyle w:val="Overskrift3"/>
+        <w:rPr>
+          <w:lang w:val="en-US"/>
+        </w:rPr>
+      </w:pPr>
+      <w:r>
+        <w:rPr>
+          <w:lang w:val="en-US"/>
+        </w:rPr>
+        <w:t>Pathfinding:</w:t>
+      </w:r>
+    </w:p>
+    <w:p>
+      <w:pPr>
+        <w:rPr>
+          <w:lang w:val="en-US"/>
+        </w:rPr>
+      </w:pPr>
+      <w:r>
+        <w:rPr>
+          <w:lang w:val="en-US"/>
+        </w:rPr>
+        <w:t>Pathfinding is another great challenge of this project. Not just getting the pathfinding right, but ensuring that it works efficiently and does not go back to where the snake already has scanned the environment for the object we are searching for.</w:t>
+      </w:r>
+    </w:p>
+    <w:p>
+      <w:pPr>
+        <w:rPr>
+          <w:lang w:val="en-US"/>
+        </w:rPr>
+      </w:pPr>
+      <w:r>
+        <w:rPr>
+          <w:lang w:val="en-US"/>
+        </w:rPr>
+        <w:t xml:space="preserve">We want to ensure efficient and good pathfinding, which will be our biggest challenge. Because the maze will be modular, the algorithm has to be smart, and not just hardcoded to find the best solution of </w:t>
+      </w:r>
+      <w:r>
+        <w:rPr>
+          <w:i/>
+          <w:iCs/>
+          <w:lang w:val="en-US"/>
+        </w:rPr>
+        <w:t xml:space="preserve">one </w:t>
+      </w:r>
+      <w:r>
+        <w:rPr>
+          <w:lang w:val="en-US"/>
+        </w:rPr>
+        <w:t xml:space="preserve">maze, but all possible mazes we will make. </w:t>
+      </w:r>
+    </w:p>
+    <w:p>
+      <w:pPr>
+        <w:rPr>
+          <w:lang w:val="en-US"/>
+        </w:rPr>
+      </w:pPr>
+      <w:r>
+        <w:rPr>
+          <w:lang w:val="en-US"/>
+        </w:rPr>
+        <w:t>It will also have to be smart enough to see where the snake can and can’t go. In our case we might want to create paths that are to narrow for the snake to actually traverse through, this must be recognized by the algorithm.</w:t>
       </w:r>
     </w:p>
     <w:sectPr>
@@ -1340,6 +1433,7 @@
     <w:lsdException w:name="HTML Sample" w:semiHidden="1" w:unhideWhenUsed="1"/>
     <w:lsdException w:name="HTML Typewriter" w:semiHidden="1" w:unhideWhenUsed="1"/>
     <w:lsdException w:name="HTML Variable" w:semiHidden="1" w:unhideWhenUsed="1"/>
+    <w:lsdException w:name="Normal Table" w:semiHidden="1" w:unhideWhenUsed="1"/>
     <w:lsdException w:name="annotation subject" w:semiHidden="1" w:unhideWhenUsed="1"/>
     <w:lsdException w:name="No List" w:semiHidden="1" w:unhideWhenUsed="1"/>
     <w:lsdException w:name="Outline List 1" w:semiHidden="1" w:unhideWhenUsed="1"/>
@@ -1385,9 +1479,11 @@
     <w:lsdException w:name="Table Subtle 1" w:semiHidden="1" w:unhideWhenUsed="1"/>
     <w:lsdException w:name="Table Subtle 2" w:semiHidden="1" w:unhideWhenUsed="1"/>
     <w:lsdException w:name="Table Web 1" w:semiHidden="1" w:unhideWhenUsed="1"/>
+    <w:lsdException w:name="Table Web 2" w:semiHidden="1" w:unhideWhenUsed="1"/>
     <w:lsdException w:name="Table Web 3" w:semiHidden="1" w:unhideWhenUsed="1"/>
     <w:lsdException w:name="Balloon Text" w:semiHidden="1" w:unhideWhenUsed="1"/>
     <w:lsdException w:name="Table Grid" w:uiPriority="39"/>
+    <w:lsdException w:name="Table Theme" w:semiHidden="1" w:unhideWhenUsed="1"/>
     <w:lsdException w:name="Placeholder Text" w:semiHidden="1"/>
     <w:lsdException w:name="No Spacing" w:uiPriority="1" w:qFormat="1"/>
     <w:lsdException w:name="Light Shading" w:uiPriority="60"/>
@@ -1657,6 +1753,28 @@
       <w:szCs w:val="26"/>
     </w:rPr>
   </w:style>
+  <w:style w:type="paragraph" w:styleId="Overskrift3">
+    <w:name w:val="heading 3"/>
+    <w:basedOn w:val="Normal"/>
+    <w:next w:val="Normal"/>
+    <w:link w:val="Overskrift3Tegn"/>
+    <w:uiPriority w:val="9"/>
+    <w:unhideWhenUsed/>
+    <w:qFormat/>
+    <w:rsid w:val="00630B9A"/>
+    <w:pPr>
+      <w:keepNext/>
+      <w:keepLines/>
+      <w:spacing w:before="40" w:after="0"/>
+      <w:outlineLvl w:val="2"/>
+    </w:pPr>
+    <w:rPr>
+      <w:rFonts w:asciiTheme="majorHAnsi" w:eastAsiaTheme="majorEastAsia" w:hAnsiTheme="majorHAnsi" w:cstheme="majorBidi"/>
+      <w:color w:val="1F3763" w:themeColor="accent1" w:themeShade="7F"/>
+      <w:sz w:val="24"/>
+      <w:szCs w:val="24"/>
+    </w:rPr>
+  </w:style>
   <w:style w:type="character" w:default="1" w:styleId="Standardskriftforavsnitt">
     <w:name w:val="Default Paragraph Font"/>
     <w:uiPriority w:val="1"/>
@@ -1753,6 +1871,19 @@
       <w:color w:val="2F5496" w:themeColor="accent1" w:themeShade="BF"/>
       <w:sz w:val="26"/>
       <w:szCs w:val="26"/>
+    </w:rPr>
+  </w:style>
+  <w:style w:type="character" w:customStyle="1" w:styleId="Overskrift3Tegn">
+    <w:name w:val="Overskrift 3 Tegn"/>
+    <w:basedOn w:val="Standardskriftforavsnitt"/>
+    <w:link w:val="Overskrift3"/>
+    <w:uiPriority w:val="9"/>
+    <w:rsid w:val="00630B9A"/>
+    <w:rPr>
+      <w:rFonts w:asciiTheme="majorHAnsi" w:eastAsiaTheme="majorEastAsia" w:hAnsiTheme="majorHAnsi" w:cstheme="majorBidi"/>
+      <w:color w:val="1F3763" w:themeColor="accent1" w:themeShade="7F"/>
+      <w:sz w:val="24"/>
+      <w:szCs w:val="24"/>
     </w:rPr>
   </w:style>
 </w:styles>

</xml_diff>